<commit_message>
changes css and connected to purchase db
</commit_message>
<xml_diff>
--- a/public/Motivation is a Habit.docx
+++ b/public/Motivation is a Habit.docx
@@ -174,6 +174,60 @@
           <w:szCs w:val="24"/>
         </w:rPr>
         <w:t>True motivation doesn’t come before action. It comes from it.</w:t>
+      </w:r>
+    </w:p>
+    <w:p>
+      <w:pPr>
+        <w:rPr>
+          <w:color w:val="C00000"/>
+          <w:sz w:val="20"/>
+          <w:szCs w:val="20"/>
+        </w:rPr>
+      </w:pPr>
+    </w:p>
+    <w:p>
+      <w:pPr>
+        <w:spacing w:before="100" w:beforeAutospacing="1" w:after="100" w:afterAutospacing="1" w:line="240" w:lineRule="auto"/>
+        <w:jc w:val="center"/>
+        <w:outlineLvl w:val="2"/>
+        <w:rPr>
+          <w:rFonts w:ascii="Times New Roman" w:eastAsia="Times New Roman" w:hAnsi="Times New Roman" w:cs="Times New Roman"/>
+          <w:b/>
+          <w:bCs/>
+          <w:color w:val="C00000"/>
+          <w:sz w:val="20"/>
+          <w:szCs w:val="20"/>
+        </w:rPr>
+      </w:pPr>
+      <w:r>
+        <w:rPr>
+          <w:color w:val="C00000"/>
+          <w:sz w:val="20"/>
+          <w:szCs w:val="20"/>
+        </w:rPr>
+        <w:t>Note:</w:t>
+      </w:r>
+      <w:r>
+        <w:rPr>
+          <w:rFonts w:ascii="Times New Roman" w:eastAsia="Times New Roman" w:hAnsi="Times New Roman" w:cs="Times New Roman"/>
+          <w:b/>
+          <w:bCs/>
+          <w:color w:val="C00000"/>
+          <w:sz w:val="20"/>
+          <w:szCs w:val="20"/>
+        </w:rPr>
+        <w:t xml:space="preserve"> </w:t>
+      </w:r>
+      <w:r>
+        <w:rPr>
+          <w:rFonts w:ascii="Times New Roman" w:eastAsia="Times New Roman" w:hAnsi="Times New Roman" w:cs="Times New Roman"/>
+          <w:b/>
+          <w:bCs/>
+          <w:color w:val="C00000"/>
+          <w:sz w:val="20"/>
+          <w:szCs w:val="20"/>
+        </w:rPr>
+        <w:t>This is a default pdf for testing my code</w:t>
       </w:r>
     </w:p>
     <w:p/>

</xml_diff>